<commit_message>
Updated Issues Log, Added w12 Report
</commit_message>
<xml_diff>
--- a/misc/Project Issues Register.docx
+++ b/misc/Project Issues Register.docx
@@ -1,11 +1,13 @@
 
 <file path=word/document.xml><?xml version="1.0" encoding="utf-8"?>
-<w:document xmlns:ve="http://schemas.openxmlformats.org/markup-compatibility/2006" xmlns:o="urn:schemas-microsoft-com:office:office" xmlns:r="http://schemas.openxmlformats.org/officeDocument/2006/relationships" xmlns:m="http://schemas.openxmlformats.org/officeDocument/2006/math" xmlns:v="urn:schemas-microsoft-com:vml" xmlns:wp="http://schemas.openxmlformats.org/drawingml/2006/wordprocessingDrawing" xmlns:w10="urn:schemas-microsoft-com:office:word" xmlns:w="http://schemas.openxmlformats.org/wordprocessingml/2006/main" xmlns:wne="http://schemas.microsoft.com/office/word/2006/wordml">
+<w:document xmlns:wpc="http://schemas.microsoft.com/office/word/2010/wordprocessingCanvas" xmlns:mc="http://schemas.openxmlformats.org/markup-compatibility/2006" xmlns:o="urn:schemas-microsoft-com:office:office" xmlns:r="http://schemas.openxmlformats.org/officeDocument/2006/relationships" xmlns:m="http://schemas.openxmlformats.org/officeDocument/2006/math" xmlns:v="urn:schemas-microsoft-com:vml" xmlns:wp14="http://schemas.microsoft.com/office/word/2010/wordprocessingDrawing" xmlns:wp="http://schemas.openxmlformats.org/drawingml/2006/wordprocessingDrawing" xmlns:w10="urn:schemas-microsoft-com:office:word" xmlns:w="http://schemas.openxmlformats.org/wordprocessingml/2006/main" xmlns:w14="http://schemas.microsoft.com/office/word/2010/wordml" xmlns:wpg="http://schemas.microsoft.com/office/word/2010/wordprocessingGroup" xmlns:wpi="http://schemas.microsoft.com/office/word/2010/wordprocessingInk" xmlns:wne="http://schemas.microsoft.com/office/word/2006/wordml" xmlns:wps="http://schemas.microsoft.com/office/word/2010/wordprocessingShape" mc:Ignorable="w14 wp14">
   <w:body>
     <w:p>
       <w:pPr>
         <w:pStyle w:val="DocumentTitle"/>
       </w:pPr>
+      <w:bookmarkStart w:id="0" w:name="_GoBack"/>
+      <w:bookmarkEnd w:id="0"/>
       <w:r>
         <w:t>Petrol Station Locator</w:t>
       </w:r>
@@ -71,7 +73,7 @@
           <w:left w:w="107" w:type="dxa"/>
           <w:right w:w="107" w:type="dxa"/>
         </w:tblCellMar>
-        <w:tblLook w:val="0000"/>
+        <w:tblLook w:val="0000" w:firstRow="0" w:lastRow="0" w:firstColumn="0" w:lastColumn="0" w:noHBand="0" w:noVBand="0"/>
       </w:tblPr>
       <w:tblGrid>
         <w:gridCol w:w="852"/>
@@ -476,6 +478,7 @@
                 <w:kern w:val="1"/>
               </w:rPr>
             </w:pPr>
+            <w:proofErr w:type="spellStart"/>
             <w:r>
               <w:rPr>
                 <w:rFonts w:ascii="Arial" w:hAnsi="Arial" w:cs="Arial"/>
@@ -483,6 +486,7 @@
               </w:rPr>
               <w:t>Riemke</w:t>
             </w:r>
+            <w:proofErr w:type="spellEnd"/>
           </w:p>
         </w:tc>
         <w:tc>
@@ -551,6 +555,7 @@
                 <w:kern w:val="1"/>
               </w:rPr>
             </w:pPr>
+            <w:proofErr w:type="spellStart"/>
             <w:r>
               <w:rPr>
                 <w:rFonts w:ascii="Arial" w:hAnsi="Arial" w:cs="Arial"/>
@@ -558,6 +563,7 @@
               </w:rPr>
               <w:t>Riemke</w:t>
             </w:r>
+            <w:proofErr w:type="spellEnd"/>
           </w:p>
         </w:tc>
         <w:tc>
@@ -1417,8 +1423,17 @@
                 <w:rFonts w:ascii="Arial" w:hAnsi="Arial" w:cs="Arial"/>
                 <w:kern w:val="1"/>
               </w:rPr>
-              <w:t>Setting up Github</w:t>
+              <w:t xml:space="preserve">Setting up </w:t>
             </w:r>
+            <w:proofErr w:type="spellStart"/>
+            <w:r>
+              <w:rPr>
+                <w:rFonts w:ascii="Arial" w:hAnsi="Arial" w:cs="Arial"/>
+                <w:kern w:val="1"/>
+              </w:rPr>
+              <w:t>Github</w:t>
+            </w:r>
+            <w:proofErr w:type="spellEnd"/>
             <w:r>
               <w:rPr>
                 <w:rFonts w:ascii="Arial" w:hAnsi="Arial" w:cs="Arial"/>
@@ -1559,8 +1574,33 @@
                 <w:rFonts w:ascii="Arial" w:hAnsi="Arial" w:cs="Arial"/>
                 <w:kern w:val="1"/>
               </w:rPr>
-              <w:t>Creation of new repository into GitHub and did administration settings on Github</w:t>
+              <w:t xml:space="preserve">Creation of new repository into </w:t>
             </w:r>
+            <w:proofErr w:type="spellStart"/>
+            <w:r>
+              <w:rPr>
+                <w:rFonts w:ascii="Arial" w:hAnsi="Arial" w:cs="Arial"/>
+                <w:kern w:val="1"/>
+              </w:rPr>
+              <w:t>GitHub</w:t>
+            </w:r>
+            <w:proofErr w:type="spellEnd"/>
+            <w:r>
+              <w:rPr>
+                <w:rFonts w:ascii="Arial" w:hAnsi="Arial" w:cs="Arial"/>
+                <w:kern w:val="1"/>
+              </w:rPr>
+              <w:t xml:space="preserve"> and did administration settings on </w:t>
+            </w:r>
+            <w:proofErr w:type="spellStart"/>
+            <w:r>
+              <w:rPr>
+                <w:rFonts w:ascii="Arial" w:hAnsi="Arial" w:cs="Arial"/>
+                <w:kern w:val="1"/>
+              </w:rPr>
+              <w:t>Github</w:t>
+            </w:r>
+            <w:proofErr w:type="spellEnd"/>
           </w:p>
         </w:tc>
         <w:tc>
@@ -1748,6 +1788,7 @@
                 <w:kern w:val="1"/>
               </w:rPr>
             </w:pPr>
+            <w:proofErr w:type="spellStart"/>
             <w:r>
               <w:rPr>
                 <w:rFonts w:ascii="Arial" w:hAnsi="Arial" w:cs="Arial"/>
@@ -1755,6 +1796,7 @@
               </w:rPr>
               <w:t>Irfan</w:t>
             </w:r>
+            <w:proofErr w:type="spellEnd"/>
             <w:r>
               <w:rPr>
                 <w:rFonts w:ascii="Arial" w:hAnsi="Arial" w:cs="Arial"/>
@@ -2000,6 +2042,585 @@
           </w:p>
         </w:tc>
       </w:tr>
+      <w:tr>
+        <w:tc>
+          <w:tcPr>
+            <w:tcW w:w="852" w:type="dxa"/>
+            <w:tcBorders>
+              <w:top w:val="single" w:sz="6" w:space="0" w:color="auto"/>
+              <w:left w:val="single" w:sz="12" w:space="0" w:color="auto"/>
+              <w:bottom w:val="single" w:sz="6" w:space="0" w:color="auto"/>
+              <w:right w:val="single" w:sz="6" w:space="0" w:color="auto"/>
+            </w:tcBorders>
+            <w:shd w:val="clear" w:color="auto" w:fill="FFFFFF" w:themeFill="background1"/>
+          </w:tcPr>
+          <w:p>
+            <w:pPr>
+              <w:pStyle w:val="Tableboldcentre"/>
+              <w:rPr>
+                <w:rFonts w:ascii="Arial" w:hAnsi="Arial" w:cs="Arial"/>
+                <w:b w:val="0"/>
+                <w:bCs/>
+                <w:kern w:val="1"/>
+                <w:sz w:val="20"/>
+              </w:rPr>
+            </w:pPr>
+            <w:r>
+              <w:rPr>
+                <w:rFonts w:ascii="Arial" w:hAnsi="Arial" w:cs="Arial"/>
+                <w:b w:val="0"/>
+                <w:bCs/>
+                <w:kern w:val="1"/>
+                <w:sz w:val="20"/>
+              </w:rPr>
+              <w:t>6</w:t>
+            </w:r>
+          </w:p>
+        </w:tc>
+        <w:tc>
+          <w:tcPr>
+            <w:tcW w:w="3543" w:type="dxa"/>
+            <w:tcBorders>
+              <w:top w:val="single" w:sz="6" w:space="0" w:color="auto"/>
+              <w:left w:val="single" w:sz="6" w:space="0" w:color="auto"/>
+              <w:bottom w:val="single" w:sz="6" w:space="0" w:color="auto"/>
+              <w:right w:val="single" w:sz="6" w:space="0" w:color="auto"/>
+            </w:tcBorders>
+            <w:shd w:val="clear" w:color="auto" w:fill="FFFFFF" w:themeFill="background1"/>
+          </w:tcPr>
+          <w:p>
+            <w:pPr>
+              <w:pStyle w:val="Tableleft"/>
+              <w:rPr>
+                <w:rFonts w:ascii="Arial" w:hAnsi="Arial" w:cs="Arial"/>
+                <w:kern w:val="1"/>
+              </w:rPr>
+            </w:pPr>
+            <w:r>
+              <w:rPr>
+                <w:rFonts w:ascii="Arial" w:hAnsi="Arial" w:cs="Arial"/>
+                <w:kern w:val="1"/>
+              </w:rPr>
+              <w:t xml:space="preserve">Google imposed limits on </w:t>
+            </w:r>
+            <w:proofErr w:type="spellStart"/>
+            <w:r>
+              <w:rPr>
+                <w:rFonts w:ascii="Arial" w:hAnsi="Arial" w:cs="Arial"/>
+                <w:kern w:val="1"/>
+              </w:rPr>
+              <w:t>geolocation</w:t>
+            </w:r>
+            <w:proofErr w:type="spellEnd"/>
+            <w:r>
+              <w:rPr>
+                <w:rFonts w:ascii="Arial" w:hAnsi="Arial" w:cs="Arial"/>
+                <w:kern w:val="1"/>
+              </w:rPr>
+              <w:t xml:space="preserve"> requests at 2500 requests per day</w:t>
+            </w:r>
+          </w:p>
+        </w:tc>
+        <w:tc>
+          <w:tcPr>
+            <w:tcW w:w="1276" w:type="dxa"/>
+            <w:tcBorders>
+              <w:top w:val="single" w:sz="6" w:space="0" w:color="auto"/>
+              <w:left w:val="single" w:sz="6" w:space="0" w:color="auto"/>
+              <w:bottom w:val="single" w:sz="6" w:space="0" w:color="auto"/>
+              <w:right w:val="single" w:sz="6" w:space="0" w:color="auto"/>
+            </w:tcBorders>
+            <w:shd w:val="clear" w:color="auto" w:fill="FFFFFF" w:themeFill="background1"/>
+          </w:tcPr>
+          <w:p>
+            <w:pPr>
+              <w:pStyle w:val="Tableleft"/>
+              <w:rPr>
+                <w:rFonts w:ascii="Arial" w:hAnsi="Arial" w:cs="Arial"/>
+                <w:kern w:val="1"/>
+              </w:rPr>
+            </w:pPr>
+            <w:r>
+              <w:rPr>
+                <w:rFonts w:ascii="Arial" w:hAnsi="Arial" w:cs="Arial"/>
+                <w:kern w:val="1"/>
+              </w:rPr>
+              <w:t>Peter</w:t>
+            </w:r>
+          </w:p>
+        </w:tc>
+        <w:tc>
+          <w:tcPr>
+            <w:tcW w:w="992" w:type="dxa"/>
+            <w:tcBorders>
+              <w:top w:val="single" w:sz="6" w:space="0" w:color="auto"/>
+              <w:left w:val="single" w:sz="6" w:space="0" w:color="auto"/>
+              <w:bottom w:val="single" w:sz="6" w:space="0" w:color="auto"/>
+              <w:right w:val="single" w:sz="6" w:space="0" w:color="auto"/>
+            </w:tcBorders>
+            <w:shd w:val="clear" w:color="auto" w:fill="FFFFFF" w:themeFill="background1"/>
+          </w:tcPr>
+          <w:p>
+            <w:pPr>
+              <w:pStyle w:val="Tableleft"/>
+              <w:rPr>
+                <w:rFonts w:ascii="Arial" w:hAnsi="Arial" w:cs="Arial"/>
+                <w:kern w:val="1"/>
+              </w:rPr>
+            </w:pPr>
+            <w:r>
+              <w:rPr>
+                <w:rFonts w:ascii="Arial" w:hAnsi="Arial" w:cs="Arial"/>
+                <w:kern w:val="1"/>
+              </w:rPr>
+              <w:t>18-10-2012</w:t>
+            </w:r>
+          </w:p>
+        </w:tc>
+        <w:tc>
+          <w:tcPr>
+            <w:tcW w:w="1560" w:type="dxa"/>
+            <w:tcBorders>
+              <w:top w:val="single" w:sz="6" w:space="0" w:color="auto"/>
+              <w:left w:val="single" w:sz="6" w:space="0" w:color="auto"/>
+              <w:bottom w:val="single" w:sz="6" w:space="0" w:color="auto"/>
+              <w:right w:val="single" w:sz="6" w:space="0" w:color="auto"/>
+            </w:tcBorders>
+            <w:shd w:val="clear" w:color="auto" w:fill="FFFFFF" w:themeFill="background1"/>
+          </w:tcPr>
+          <w:p>
+            <w:pPr>
+              <w:pStyle w:val="Tableleft"/>
+              <w:rPr>
+                <w:rFonts w:ascii="Arial" w:hAnsi="Arial" w:cs="Arial"/>
+                <w:kern w:val="1"/>
+              </w:rPr>
+            </w:pPr>
+            <w:r>
+              <w:rPr>
+                <w:rFonts w:ascii="Arial" w:hAnsi="Arial" w:cs="Arial"/>
+                <w:kern w:val="1"/>
+              </w:rPr>
+              <w:t>Peter</w:t>
+            </w:r>
+          </w:p>
+        </w:tc>
+        <w:tc>
+          <w:tcPr>
+            <w:tcW w:w="1134" w:type="dxa"/>
+            <w:tcBorders>
+              <w:top w:val="single" w:sz="6" w:space="0" w:color="auto"/>
+              <w:left w:val="single" w:sz="6" w:space="0" w:color="auto"/>
+              <w:bottom w:val="single" w:sz="6" w:space="0" w:color="auto"/>
+              <w:right w:val="single" w:sz="6" w:space="0" w:color="auto"/>
+            </w:tcBorders>
+            <w:shd w:val="clear" w:color="auto" w:fill="FFFFFF" w:themeFill="background1"/>
+          </w:tcPr>
+          <w:p>
+            <w:pPr>
+              <w:pStyle w:val="Tableleft"/>
+              <w:rPr>
+                <w:rFonts w:ascii="Arial" w:hAnsi="Arial" w:cs="Arial"/>
+                <w:kern w:val="1"/>
+              </w:rPr>
+            </w:pPr>
+            <w:r>
+              <w:rPr>
+                <w:rFonts w:ascii="Arial" w:hAnsi="Arial" w:cs="Arial"/>
+                <w:kern w:val="1"/>
+              </w:rPr>
+              <w:t>High</w:t>
+            </w:r>
+          </w:p>
+        </w:tc>
+        <w:tc>
+          <w:tcPr>
+            <w:tcW w:w="2769" w:type="dxa"/>
+            <w:tcBorders>
+              <w:top w:val="single" w:sz="6" w:space="0" w:color="auto"/>
+              <w:left w:val="single" w:sz="6" w:space="0" w:color="auto"/>
+              <w:bottom w:val="single" w:sz="6" w:space="0" w:color="auto"/>
+              <w:right w:val="single" w:sz="6" w:space="0" w:color="auto"/>
+            </w:tcBorders>
+            <w:shd w:val="clear" w:color="auto" w:fill="FFFFFF" w:themeFill="background1"/>
+          </w:tcPr>
+          <w:p>
+            <w:pPr>
+              <w:pStyle w:val="Tableleft"/>
+              <w:rPr>
+                <w:rFonts w:ascii="Arial" w:hAnsi="Arial" w:cs="Arial"/>
+                <w:kern w:val="1"/>
+              </w:rPr>
+            </w:pPr>
+            <w:r>
+              <w:rPr>
+                <w:rFonts w:ascii="Arial" w:hAnsi="Arial" w:cs="Arial"/>
+                <w:kern w:val="1"/>
+              </w:rPr>
+              <w:t>Batchgeo.com service used to add latitude and longitude to datasets</w:t>
+            </w:r>
+          </w:p>
+        </w:tc>
+        <w:tc>
+          <w:tcPr>
+            <w:tcW w:w="916" w:type="dxa"/>
+            <w:tcBorders>
+              <w:top w:val="single" w:sz="6" w:space="0" w:color="auto"/>
+              <w:left w:val="single" w:sz="6" w:space="0" w:color="auto"/>
+              <w:bottom w:val="single" w:sz="6" w:space="0" w:color="auto"/>
+              <w:right w:val="single" w:sz="6" w:space="0" w:color="auto"/>
+            </w:tcBorders>
+            <w:shd w:val="clear" w:color="auto" w:fill="FFFFFF" w:themeFill="background1"/>
+          </w:tcPr>
+          <w:p>
+            <w:pPr>
+              <w:pStyle w:val="Tableleft"/>
+              <w:rPr>
+                <w:rFonts w:ascii="Arial" w:hAnsi="Arial" w:cs="Arial"/>
+                <w:kern w:val="1"/>
+              </w:rPr>
+            </w:pPr>
+            <w:r>
+              <w:rPr>
+                <w:rFonts w:ascii="Arial" w:hAnsi="Arial" w:cs="Arial"/>
+                <w:kern w:val="1"/>
+              </w:rPr>
+              <w:t>Closed</w:t>
+            </w:r>
+          </w:p>
+        </w:tc>
+        <w:tc>
+          <w:tcPr>
+            <w:tcW w:w="1200" w:type="dxa"/>
+            <w:tcBorders>
+              <w:top w:val="single" w:sz="6" w:space="0" w:color="auto"/>
+              <w:left w:val="single" w:sz="6" w:space="0" w:color="auto"/>
+              <w:bottom w:val="single" w:sz="6" w:space="0" w:color="auto"/>
+              <w:right w:val="single" w:sz="6" w:space="0" w:color="auto"/>
+            </w:tcBorders>
+            <w:shd w:val="clear" w:color="auto" w:fill="FFFFFF" w:themeFill="background1"/>
+          </w:tcPr>
+          <w:p>
+            <w:pPr>
+              <w:pStyle w:val="Tableleft"/>
+              <w:rPr>
+                <w:rFonts w:ascii="Arial" w:hAnsi="Arial" w:cs="Arial"/>
+                <w:kern w:val="1"/>
+              </w:rPr>
+            </w:pPr>
+            <w:r>
+              <w:rPr>
+                <w:rFonts w:ascii="Arial" w:hAnsi="Arial" w:cs="Arial"/>
+                <w:kern w:val="1"/>
+              </w:rPr>
+              <w:t>19-10-2012</w:t>
+            </w:r>
+          </w:p>
+        </w:tc>
+        <w:tc>
+          <w:tcPr>
+            <w:tcW w:w="1003" w:type="dxa"/>
+            <w:tcBorders>
+              <w:top w:val="single" w:sz="6" w:space="0" w:color="auto"/>
+              <w:left w:val="single" w:sz="6" w:space="0" w:color="auto"/>
+              <w:bottom w:val="single" w:sz="6" w:space="0" w:color="auto"/>
+              <w:right w:val="single" w:sz="12" w:space="0" w:color="auto"/>
+            </w:tcBorders>
+            <w:shd w:val="clear" w:color="auto" w:fill="FFFFFF" w:themeFill="background1"/>
+          </w:tcPr>
+          <w:p>
+            <w:pPr>
+              <w:pStyle w:val="Tableleft"/>
+              <w:rPr>
+                <w:rFonts w:ascii="Arial" w:hAnsi="Arial" w:cs="Arial"/>
+                <w:kern w:val="1"/>
+              </w:rPr>
+            </w:pPr>
+          </w:p>
+        </w:tc>
+      </w:tr>
+      <w:tr>
+        <w:tc>
+          <w:tcPr>
+            <w:tcW w:w="852" w:type="dxa"/>
+            <w:tcBorders>
+              <w:top w:val="single" w:sz="6" w:space="0" w:color="auto"/>
+              <w:left w:val="single" w:sz="12" w:space="0" w:color="auto"/>
+              <w:bottom w:val="single" w:sz="6" w:space="0" w:color="auto"/>
+              <w:right w:val="single" w:sz="6" w:space="0" w:color="auto"/>
+            </w:tcBorders>
+            <w:shd w:val="clear" w:color="auto" w:fill="FFFFFF" w:themeFill="background1"/>
+          </w:tcPr>
+          <w:p>
+            <w:pPr>
+              <w:pStyle w:val="Tableboldcentre"/>
+              <w:rPr>
+                <w:rFonts w:ascii="Arial" w:hAnsi="Arial" w:cs="Arial"/>
+                <w:b w:val="0"/>
+                <w:bCs/>
+                <w:kern w:val="1"/>
+                <w:sz w:val="20"/>
+              </w:rPr>
+            </w:pPr>
+            <w:r>
+              <w:rPr>
+                <w:rFonts w:ascii="Arial" w:hAnsi="Arial" w:cs="Arial"/>
+                <w:b w:val="0"/>
+                <w:bCs/>
+                <w:kern w:val="1"/>
+                <w:sz w:val="20"/>
+              </w:rPr>
+              <w:lastRenderedPageBreak/>
+              <w:t>7</w:t>
+            </w:r>
+          </w:p>
+        </w:tc>
+        <w:tc>
+          <w:tcPr>
+            <w:tcW w:w="3543" w:type="dxa"/>
+            <w:tcBorders>
+              <w:top w:val="single" w:sz="6" w:space="0" w:color="auto"/>
+              <w:left w:val="single" w:sz="6" w:space="0" w:color="auto"/>
+              <w:bottom w:val="single" w:sz="6" w:space="0" w:color="auto"/>
+              <w:right w:val="single" w:sz="6" w:space="0" w:color="auto"/>
+            </w:tcBorders>
+            <w:shd w:val="clear" w:color="auto" w:fill="FFFFFF" w:themeFill="background1"/>
+          </w:tcPr>
+          <w:p>
+            <w:pPr>
+              <w:pStyle w:val="Tableleft"/>
+              <w:rPr>
+                <w:rFonts w:ascii="Arial" w:hAnsi="Arial" w:cs="Arial"/>
+                <w:kern w:val="1"/>
+              </w:rPr>
+            </w:pPr>
+            <w:r>
+              <w:rPr>
+                <w:rFonts w:ascii="Arial" w:hAnsi="Arial" w:cs="Arial"/>
+                <w:kern w:val="1"/>
+              </w:rPr>
+              <w:t>Similar items have different names on different datasets. May cause problems when filtering.</w:t>
+            </w:r>
+          </w:p>
+        </w:tc>
+        <w:tc>
+          <w:tcPr>
+            <w:tcW w:w="1276" w:type="dxa"/>
+            <w:tcBorders>
+              <w:top w:val="single" w:sz="6" w:space="0" w:color="auto"/>
+              <w:left w:val="single" w:sz="6" w:space="0" w:color="auto"/>
+              <w:bottom w:val="single" w:sz="6" w:space="0" w:color="auto"/>
+              <w:right w:val="single" w:sz="6" w:space="0" w:color="auto"/>
+            </w:tcBorders>
+            <w:shd w:val="clear" w:color="auto" w:fill="FFFFFF" w:themeFill="background1"/>
+          </w:tcPr>
+          <w:p>
+            <w:pPr>
+              <w:pStyle w:val="Tableleft"/>
+              <w:rPr>
+                <w:rFonts w:ascii="Arial" w:hAnsi="Arial" w:cs="Arial"/>
+                <w:kern w:val="1"/>
+              </w:rPr>
+            </w:pPr>
+            <w:r>
+              <w:rPr>
+                <w:rFonts w:ascii="Arial" w:hAnsi="Arial" w:cs="Arial"/>
+                <w:kern w:val="1"/>
+              </w:rPr>
+              <w:t>Peter</w:t>
+            </w:r>
+          </w:p>
+        </w:tc>
+        <w:tc>
+          <w:tcPr>
+            <w:tcW w:w="992" w:type="dxa"/>
+            <w:tcBorders>
+              <w:top w:val="single" w:sz="6" w:space="0" w:color="auto"/>
+              <w:left w:val="single" w:sz="6" w:space="0" w:color="auto"/>
+              <w:bottom w:val="single" w:sz="6" w:space="0" w:color="auto"/>
+              <w:right w:val="single" w:sz="6" w:space="0" w:color="auto"/>
+            </w:tcBorders>
+            <w:shd w:val="clear" w:color="auto" w:fill="FFFFFF" w:themeFill="background1"/>
+          </w:tcPr>
+          <w:p>
+            <w:pPr>
+              <w:pStyle w:val="Tableleft"/>
+              <w:rPr>
+                <w:rFonts w:ascii="Arial" w:hAnsi="Arial" w:cs="Arial"/>
+                <w:kern w:val="1"/>
+              </w:rPr>
+            </w:pPr>
+            <w:r>
+              <w:rPr>
+                <w:rFonts w:ascii="Arial" w:hAnsi="Arial" w:cs="Arial"/>
+                <w:kern w:val="1"/>
+              </w:rPr>
+              <w:t>23-10-2012</w:t>
+            </w:r>
+          </w:p>
+        </w:tc>
+        <w:tc>
+          <w:tcPr>
+            <w:tcW w:w="1560" w:type="dxa"/>
+            <w:tcBorders>
+              <w:top w:val="single" w:sz="6" w:space="0" w:color="auto"/>
+              <w:left w:val="single" w:sz="6" w:space="0" w:color="auto"/>
+              <w:bottom w:val="single" w:sz="6" w:space="0" w:color="auto"/>
+              <w:right w:val="single" w:sz="6" w:space="0" w:color="auto"/>
+            </w:tcBorders>
+            <w:shd w:val="clear" w:color="auto" w:fill="FFFFFF" w:themeFill="background1"/>
+          </w:tcPr>
+          <w:p>
+            <w:pPr>
+              <w:pStyle w:val="Tableleft"/>
+              <w:rPr>
+                <w:rFonts w:ascii="Arial" w:hAnsi="Arial" w:cs="Arial"/>
+                <w:kern w:val="1"/>
+              </w:rPr>
+            </w:pPr>
+            <w:r>
+              <w:rPr>
+                <w:rFonts w:ascii="Arial" w:hAnsi="Arial" w:cs="Arial"/>
+                <w:kern w:val="1"/>
+              </w:rPr>
+              <w:t>Peter</w:t>
+            </w:r>
+          </w:p>
+        </w:tc>
+        <w:tc>
+          <w:tcPr>
+            <w:tcW w:w="1134" w:type="dxa"/>
+            <w:tcBorders>
+              <w:top w:val="single" w:sz="6" w:space="0" w:color="auto"/>
+              <w:left w:val="single" w:sz="6" w:space="0" w:color="auto"/>
+              <w:bottom w:val="single" w:sz="6" w:space="0" w:color="auto"/>
+              <w:right w:val="single" w:sz="6" w:space="0" w:color="auto"/>
+            </w:tcBorders>
+            <w:shd w:val="clear" w:color="auto" w:fill="FFFFFF" w:themeFill="background1"/>
+          </w:tcPr>
+          <w:p>
+            <w:pPr>
+              <w:pStyle w:val="Tableleft"/>
+              <w:rPr>
+                <w:rFonts w:ascii="Arial" w:hAnsi="Arial" w:cs="Arial"/>
+                <w:kern w:val="1"/>
+              </w:rPr>
+            </w:pPr>
+            <w:r>
+              <w:rPr>
+                <w:rFonts w:ascii="Arial" w:hAnsi="Arial" w:cs="Arial"/>
+                <w:kern w:val="1"/>
+              </w:rPr>
+              <w:t>Medium</w:t>
+            </w:r>
+          </w:p>
+        </w:tc>
+        <w:tc>
+          <w:tcPr>
+            <w:tcW w:w="2769" w:type="dxa"/>
+            <w:tcBorders>
+              <w:top w:val="single" w:sz="6" w:space="0" w:color="auto"/>
+              <w:left w:val="single" w:sz="6" w:space="0" w:color="auto"/>
+              <w:bottom w:val="single" w:sz="6" w:space="0" w:color="auto"/>
+              <w:right w:val="single" w:sz="6" w:space="0" w:color="auto"/>
+            </w:tcBorders>
+            <w:shd w:val="clear" w:color="auto" w:fill="FFFFFF" w:themeFill="background1"/>
+          </w:tcPr>
+          <w:p>
+            <w:pPr>
+              <w:pStyle w:val="Tableleft"/>
+              <w:rPr>
+                <w:rFonts w:ascii="Arial" w:hAnsi="Arial" w:cs="Arial"/>
+                <w:kern w:val="1"/>
+              </w:rPr>
+            </w:pPr>
+            <w:r>
+              <w:rPr>
+                <w:rFonts w:ascii="Arial" w:hAnsi="Arial" w:cs="Arial"/>
+                <w:kern w:val="1"/>
+              </w:rPr>
+              <w:t>Changed the column headings in the datasets to match across files</w:t>
+            </w:r>
+          </w:p>
+        </w:tc>
+        <w:tc>
+          <w:tcPr>
+            <w:tcW w:w="916" w:type="dxa"/>
+            <w:tcBorders>
+              <w:top w:val="single" w:sz="6" w:space="0" w:color="auto"/>
+              <w:left w:val="single" w:sz="6" w:space="0" w:color="auto"/>
+              <w:bottom w:val="single" w:sz="6" w:space="0" w:color="auto"/>
+              <w:right w:val="single" w:sz="6" w:space="0" w:color="auto"/>
+            </w:tcBorders>
+            <w:shd w:val="clear" w:color="auto" w:fill="FFFFFF" w:themeFill="background1"/>
+          </w:tcPr>
+          <w:p>
+            <w:pPr>
+              <w:pStyle w:val="Tableleft"/>
+              <w:rPr>
+                <w:rFonts w:ascii="Arial" w:hAnsi="Arial" w:cs="Arial"/>
+                <w:kern w:val="1"/>
+              </w:rPr>
+            </w:pPr>
+            <w:r>
+              <w:rPr>
+                <w:rFonts w:ascii="Arial" w:hAnsi="Arial" w:cs="Arial"/>
+                <w:kern w:val="1"/>
+              </w:rPr>
+              <w:t>Closed</w:t>
+            </w:r>
+          </w:p>
+        </w:tc>
+        <w:tc>
+          <w:tcPr>
+            <w:tcW w:w="1200" w:type="dxa"/>
+            <w:tcBorders>
+              <w:top w:val="single" w:sz="6" w:space="0" w:color="auto"/>
+              <w:left w:val="single" w:sz="6" w:space="0" w:color="auto"/>
+              <w:bottom w:val="single" w:sz="6" w:space="0" w:color="auto"/>
+              <w:right w:val="single" w:sz="6" w:space="0" w:color="auto"/>
+            </w:tcBorders>
+            <w:shd w:val="clear" w:color="auto" w:fill="FFFFFF" w:themeFill="background1"/>
+          </w:tcPr>
+          <w:p>
+            <w:pPr>
+              <w:pStyle w:val="Tableleft"/>
+              <w:rPr>
+                <w:rFonts w:ascii="Arial" w:hAnsi="Arial" w:cs="Arial"/>
+                <w:kern w:val="1"/>
+              </w:rPr>
+            </w:pPr>
+            <w:r>
+              <w:rPr>
+                <w:rFonts w:ascii="Arial" w:hAnsi="Arial" w:cs="Arial"/>
+                <w:kern w:val="1"/>
+              </w:rPr>
+              <w:t>24-10-2012</w:t>
+            </w:r>
+          </w:p>
+        </w:tc>
+        <w:tc>
+          <w:tcPr>
+            <w:tcW w:w="1003" w:type="dxa"/>
+            <w:tcBorders>
+              <w:top w:val="single" w:sz="6" w:space="0" w:color="auto"/>
+              <w:left w:val="single" w:sz="6" w:space="0" w:color="auto"/>
+              <w:bottom w:val="single" w:sz="6" w:space="0" w:color="auto"/>
+              <w:right w:val="single" w:sz="12" w:space="0" w:color="auto"/>
+            </w:tcBorders>
+            <w:shd w:val="clear" w:color="auto" w:fill="FFFFFF" w:themeFill="background1"/>
+          </w:tcPr>
+          <w:p>
+            <w:pPr>
+              <w:pStyle w:val="Tableleft"/>
+              <w:rPr>
+                <w:rFonts w:ascii="Arial" w:hAnsi="Arial" w:cs="Arial"/>
+                <w:kern w:val="1"/>
+              </w:rPr>
+            </w:pPr>
+          </w:p>
+        </w:tc>
+      </w:tr>
     </w:tbl>
     <w:p>
       <w:pPr>
@@ -2019,9 +2640,9 @@
       </w:pPr>
     </w:p>
     <w:sectPr>
-      <w:footerReference w:type="default" r:id="rId7"/>
-      <w:headerReference w:type="first" r:id="rId8"/>
-      <w:footerReference w:type="first" r:id="rId9"/>
+      <w:footerReference w:type="default" r:id="rId8"/>
+      <w:headerReference w:type="first" r:id="rId9"/>
+      <w:footerReference w:type="first" r:id="rId10"/>
       <w:pgSz w:w="16840" w:h="11907" w:orient="landscape" w:code="9"/>
       <w:pgMar w:top="1133" w:right="1440" w:bottom="1276" w:left="1440" w:header="720" w:footer="720" w:gutter="0"/>
       <w:pgNumType w:start="1"/>
@@ -2033,8 +2654,8 @@
 </file>
 
 <file path=word/endnotes.xml><?xml version="1.0" encoding="utf-8"?>
-<w:endnotes xmlns:ve="http://schemas.openxmlformats.org/markup-compatibility/2006" xmlns:o="urn:schemas-microsoft-com:office:office" xmlns:r="http://schemas.openxmlformats.org/officeDocument/2006/relationships" xmlns:m="http://schemas.openxmlformats.org/officeDocument/2006/math" xmlns:v="urn:schemas-microsoft-com:vml" xmlns:wp="http://schemas.openxmlformats.org/drawingml/2006/wordprocessingDrawing" xmlns:w10="urn:schemas-microsoft-com:office:word" xmlns:w="http://schemas.openxmlformats.org/wordprocessingml/2006/main" xmlns:wne="http://schemas.microsoft.com/office/word/2006/wordml">
-  <w:endnote w:type="separator" w:id="0">
+<w:endnotes xmlns:wpc="http://schemas.microsoft.com/office/word/2010/wordprocessingCanvas" xmlns:mc="http://schemas.openxmlformats.org/markup-compatibility/2006" xmlns:o="urn:schemas-microsoft-com:office:office" xmlns:r="http://schemas.openxmlformats.org/officeDocument/2006/relationships" xmlns:m="http://schemas.openxmlformats.org/officeDocument/2006/math" xmlns:v="urn:schemas-microsoft-com:vml" xmlns:wp14="http://schemas.microsoft.com/office/word/2010/wordprocessingDrawing" xmlns:wp="http://schemas.openxmlformats.org/drawingml/2006/wordprocessingDrawing" xmlns:w10="urn:schemas-microsoft-com:office:word" xmlns:w="http://schemas.openxmlformats.org/wordprocessingml/2006/main" xmlns:w14="http://schemas.microsoft.com/office/word/2010/wordml" xmlns:wpg="http://schemas.microsoft.com/office/word/2010/wordprocessingGroup" xmlns:wpi="http://schemas.microsoft.com/office/word/2010/wordprocessingInk" xmlns:wne="http://schemas.microsoft.com/office/word/2006/wordml" xmlns:wps="http://schemas.microsoft.com/office/word/2010/wordprocessingShape" mc:Ignorable="w14 wp14">
+  <w:endnote w:type="separator" w:id="-1">
     <w:p>
       <w:pPr>
         <w:spacing w:before="0" w:after="0"/>
@@ -2044,7 +2665,7 @@
       </w:r>
     </w:p>
   </w:endnote>
-  <w:endnote w:type="continuationSeparator" w:id="1">
+  <w:endnote w:type="continuationSeparator" w:id="0">
     <w:p>
       <w:pPr>
         <w:spacing w:before="0" w:after="0"/>
@@ -2058,128 +2679,197 @@
 </file>
 
 <file path=word/footer1.xml><?xml version="1.0" encoding="utf-8"?>
-<w:ftr xmlns:ve="http://schemas.openxmlformats.org/markup-compatibility/2006" xmlns:o="urn:schemas-microsoft-com:office:office" xmlns:r="http://schemas.openxmlformats.org/officeDocument/2006/relationships" xmlns:m="http://schemas.openxmlformats.org/officeDocument/2006/math" xmlns:v="urn:schemas-microsoft-com:vml" xmlns:wp="http://schemas.openxmlformats.org/drawingml/2006/wordprocessingDrawing" xmlns:w10="urn:schemas-microsoft-com:office:word" xmlns:w="http://schemas.openxmlformats.org/wordprocessingml/2006/main" xmlns:wne="http://schemas.microsoft.com/office/word/2006/wordml">
+<w:ftr xmlns:wpc="http://schemas.microsoft.com/office/word/2010/wordprocessingCanvas" xmlns:mc="http://schemas.openxmlformats.org/markup-compatibility/2006" xmlns:o="urn:schemas-microsoft-com:office:office" xmlns:r="http://schemas.openxmlformats.org/officeDocument/2006/relationships" xmlns:m="http://schemas.openxmlformats.org/officeDocument/2006/math" xmlns:v="urn:schemas-microsoft-com:vml" xmlns:wp14="http://schemas.microsoft.com/office/word/2010/wordprocessingDrawing" xmlns:wp="http://schemas.openxmlformats.org/drawingml/2006/wordprocessingDrawing" xmlns:w10="urn:schemas-microsoft-com:office:word" xmlns:w="http://schemas.openxmlformats.org/wordprocessingml/2006/main" xmlns:w14="http://schemas.microsoft.com/office/word/2010/wordml" xmlns:wpg="http://schemas.microsoft.com/office/word/2010/wordprocessingGroup" xmlns:wpi="http://schemas.microsoft.com/office/word/2010/wordprocessingInk" xmlns:wne="http://schemas.microsoft.com/office/word/2006/wordml" xmlns:wps="http://schemas.microsoft.com/office/word/2010/wordprocessingShape" mc:Ignorable="w14 wp14">
   <w:p>
     <w:pPr>
+      <w:pStyle w:val="Footer"/>
       <w:pBdr>
-        <w:top w:val="single" w:sz="6" w:space="1" w:color="auto"/>
+        <w:top w:val="none" w:sz="0" w:space="0" w:color="auto"/>
       </w:pBdr>
-      <w:tabs>
-        <w:tab w:val="right" w:pos="13860"/>
-      </w:tabs>
+      <w:ind w:right="-782"/>
+      <w:rPr>
+        <w:i/>
+        <w:iCs/>
+        <w:sz w:val="16"/>
+        <w:szCs w:val="16"/>
+      </w:rPr>
     </w:pPr>
     <w:r>
       <w:rPr>
-        <w:rStyle w:val="PageNumber"/>
-        <w:sz w:val="20"/>
+        <w:i/>
+        <w:iCs/>
+        <w:sz w:val="16"/>
+        <w:szCs w:val="16"/>
+      </w:rPr>
+      <w:t>The Fighting Mongooses -</w:t>
+    </w:r>
+    <w:r>
+      <w:rPr>
+        <w:sz w:val="16"/>
+        <w:szCs w:val="16"/>
+      </w:rPr>
+      <w:t xml:space="preserve"> Issues Register</w:t>
+    </w:r>
+  </w:p>
+  <w:p>
+    <w:pPr>
+      <w:pStyle w:val="Footer"/>
+      <w:pBdr>
+        <w:top w:val="none" w:sz="0" w:space="0" w:color="auto"/>
+      </w:pBdr>
+      <w:ind w:right="-782"/>
+      <w:rPr>
+        <w:i/>
+        <w:iCs/>
+        <w:sz w:val="16"/>
+        <w:szCs w:val="16"/>
+      </w:rPr>
+    </w:pPr>
+    <w:r>
+      <w:rPr>
+        <w:i/>
+        <w:iCs/>
+        <w:sz w:val="16"/>
+        <w:szCs w:val="16"/>
+      </w:rPr>
+      <w:t>30-10-2012</w:t>
+    </w:r>
+  </w:p>
+  <w:p>
+    <w:pPr>
+      <w:pStyle w:val="Footer"/>
+      <w:pBdr>
+        <w:top w:val="none" w:sz="0" w:space="0" w:color="auto"/>
+      </w:pBdr>
+      <w:ind w:right="-782"/>
+      <w:jc w:val="center"/>
+      <w:rPr>
+        <w:i/>
+        <w:iCs/>
+        <w:sz w:val="16"/>
+        <w:szCs w:val="16"/>
+        <w:lang w:val="en-US"/>
+      </w:rPr>
+    </w:pPr>
+    <w:r>
+      <w:rPr>
+        <w:i/>
+        <w:iCs/>
+        <w:sz w:val="16"/>
+        <w:szCs w:val="16"/>
+        <w:lang w:val="en-US"/>
+      </w:rPr>
+      <w:t xml:space="preserve">Page </w:t>
+    </w:r>
+    <w:r>
+      <w:rPr>
+        <w:i/>
+        <w:iCs/>
+        <w:sz w:val="16"/>
+        <w:szCs w:val="16"/>
+        <w:lang w:val="en-US"/>
       </w:rPr>
       <w:fldChar w:fldCharType="begin"/>
     </w:r>
     <w:r>
       <w:rPr>
-        <w:rStyle w:val="PageNumber"/>
-        <w:sz w:val="20"/>
+        <w:i/>
+        <w:iCs/>
+        <w:sz w:val="16"/>
+        <w:szCs w:val="16"/>
+        <w:lang w:val="en-US"/>
       </w:rPr>
       <w:instrText xml:space="preserve"> PAGE </w:instrText>
     </w:r>
     <w:r>
       <w:rPr>
-        <w:rStyle w:val="PageNumber"/>
-        <w:sz w:val="20"/>
+        <w:i/>
+        <w:iCs/>
+        <w:sz w:val="16"/>
+        <w:szCs w:val="16"/>
+        <w:lang w:val="en-US"/>
       </w:rPr>
       <w:fldChar w:fldCharType="separate"/>
     </w:r>
     <w:r>
       <w:rPr>
-        <w:rStyle w:val="PageNumber"/>
+        <w:i/>
+        <w:iCs/>
         <w:noProof/>
-        <w:sz w:val="20"/>
+        <w:sz w:val="16"/>
+        <w:szCs w:val="16"/>
+        <w:lang w:val="en-US"/>
       </w:rPr>
       <w:t>2</w:t>
     </w:r>
     <w:r>
       <w:rPr>
-        <w:rStyle w:val="PageNumber"/>
-        <w:sz w:val="20"/>
+        <w:i/>
+        <w:iCs/>
+        <w:sz w:val="16"/>
+        <w:szCs w:val="16"/>
+        <w:lang w:val="en-US"/>
       </w:rPr>
       <w:fldChar w:fldCharType="end"/>
     </w:r>
     <w:r>
       <w:rPr>
-        <w:b/>
-        <w:bCs/>
-      </w:rPr>
-      <w:t>Department of Premier and Cabinet, Tasmania</w:t>
+        <w:i/>
+        <w:iCs/>
+        <w:sz w:val="16"/>
+        <w:szCs w:val="16"/>
+        <w:lang w:val="en-US"/>
+      </w:rPr>
+      <w:t xml:space="preserve"> of </w:t>
     </w:r>
     <w:r>
-      <w:tab/>
-      <w:t xml:space="preserve">Page </w:t>
-    </w:r>
-    <w:r>
-      <w:rPr>
-        <w:rStyle w:val="PageNumber"/>
+      <w:rPr>
+        <w:i/>
+        <w:iCs/>
+        <w:sz w:val="16"/>
+        <w:szCs w:val="16"/>
+        <w:lang w:val="en-US"/>
       </w:rPr>
       <w:fldChar w:fldCharType="begin"/>
     </w:r>
     <w:r>
       <w:rPr>
-        <w:rStyle w:val="PageNumber"/>
-      </w:rPr>
-      <w:instrText xml:space="preserve"> PAGE </w:instrText>
+        <w:i/>
+        <w:iCs/>
+        <w:sz w:val="16"/>
+        <w:szCs w:val="16"/>
+        <w:lang w:val="en-US"/>
+      </w:rPr>
+      <w:instrText xml:space="preserve"> NUMPAGES </w:instrText>
     </w:r>
     <w:r>
       <w:rPr>
-        <w:rStyle w:val="PageNumber"/>
+        <w:i/>
+        <w:iCs/>
+        <w:sz w:val="16"/>
+        <w:szCs w:val="16"/>
+        <w:lang w:val="en-US"/>
       </w:rPr>
       <w:fldChar w:fldCharType="separate"/>
     </w:r>
     <w:r>
       <w:rPr>
-        <w:rStyle w:val="PageNumber"/>
+        <w:i/>
+        <w:iCs/>
         <w:noProof/>
+        <w:sz w:val="16"/>
+        <w:szCs w:val="16"/>
+        <w:lang w:val="en-US"/>
       </w:rPr>
       <w:t>2</w:t>
     </w:r>
     <w:r>
       <w:rPr>
-        <w:rStyle w:val="PageNumber"/>
-      </w:rPr>
-      <w:fldChar w:fldCharType="end"/>
-    </w:r>
-    <w:r>
-      <w:rPr>
-        <w:rStyle w:val="PageNumber"/>
-      </w:rPr>
-      <w:t xml:space="preserve"> of </w:t>
-    </w:r>
-    <w:r>
-      <w:rPr>
-        <w:rStyle w:val="PageNumber"/>
-      </w:rPr>
-      <w:fldChar w:fldCharType="begin"/>
-    </w:r>
-    <w:r>
-      <w:rPr>
-        <w:rStyle w:val="PageNumber"/>
-      </w:rPr>
-      <w:instrText xml:space="preserve"> NUMPAGES </w:instrText>
-    </w:r>
-    <w:r>
-      <w:rPr>
-        <w:rStyle w:val="PageNumber"/>
-      </w:rPr>
-      <w:fldChar w:fldCharType="separate"/>
-    </w:r>
-    <w:r>
-      <w:rPr>
-        <w:rStyle w:val="PageNumber"/>
-        <w:noProof/>
-      </w:rPr>
-      <w:t>2</w:t>
-    </w:r>
-    <w:r>
-      <w:rPr>
-        <w:rStyle w:val="PageNumber"/>
+        <w:i/>
+        <w:iCs/>
+        <w:sz w:val="16"/>
+        <w:szCs w:val="16"/>
+        <w:lang w:val="en-US"/>
       </w:rPr>
       <w:fldChar w:fldCharType="end"/>
     </w:r>
@@ -2188,7 +2878,7 @@
 </file>
 
 <file path=word/footer2.xml><?xml version="1.0" encoding="utf-8"?>
-<w:ftr xmlns:ve="http://schemas.openxmlformats.org/markup-compatibility/2006" xmlns:o="urn:schemas-microsoft-com:office:office" xmlns:r="http://schemas.openxmlformats.org/officeDocument/2006/relationships" xmlns:m="http://schemas.openxmlformats.org/officeDocument/2006/math" xmlns:v="urn:schemas-microsoft-com:vml" xmlns:wp="http://schemas.openxmlformats.org/drawingml/2006/wordprocessingDrawing" xmlns:w10="urn:schemas-microsoft-com:office:word" xmlns:w="http://schemas.openxmlformats.org/wordprocessingml/2006/main" xmlns:wne="http://schemas.microsoft.com/office/word/2006/wordml">
+<w:ftr xmlns:wpc="http://schemas.microsoft.com/office/word/2010/wordprocessingCanvas" xmlns:mc="http://schemas.openxmlformats.org/markup-compatibility/2006" xmlns:o="urn:schemas-microsoft-com:office:office" xmlns:r="http://schemas.openxmlformats.org/officeDocument/2006/relationships" xmlns:m="http://schemas.openxmlformats.org/officeDocument/2006/math" xmlns:v="urn:schemas-microsoft-com:vml" xmlns:wp14="http://schemas.microsoft.com/office/word/2010/wordprocessingDrawing" xmlns:wp="http://schemas.openxmlformats.org/drawingml/2006/wordprocessingDrawing" xmlns:w10="urn:schemas-microsoft-com:office:word" xmlns:w="http://schemas.openxmlformats.org/wordprocessingml/2006/main" xmlns:w14="http://schemas.microsoft.com/office/word/2010/wordml" xmlns:wpg="http://schemas.microsoft.com/office/word/2010/wordprocessingGroup" xmlns:wpi="http://schemas.microsoft.com/office/word/2010/wordprocessingInk" xmlns:wne="http://schemas.microsoft.com/office/word/2006/wordml" xmlns:wps="http://schemas.microsoft.com/office/word/2010/wordprocessingShape" mc:Ignorable="w14 wp14">
   <w:p>
     <w:pPr>
       <w:pStyle w:val="Footer"/>
@@ -2210,7 +2900,7 @@
         <w:sz w:val="16"/>
         <w:szCs w:val="16"/>
       </w:rPr>
-      <w:t>&lt;Project Title&gt;</w:t>
+      <w:t>The Fighting Mongooses -</w:t>
     </w:r>
     <w:r>
       <w:rPr>
@@ -2241,16 +2931,7 @@
         <w:sz w:val="16"/>
         <w:szCs w:val="16"/>
       </w:rPr>
-      <w:t>&lt;dd-mm-yyyy</w:t>
-    </w:r>
-    <w:r>
-      <w:rPr>
-        <w:i/>
-        <w:iCs/>
-        <w:sz w:val="16"/>
-        <w:szCs w:val="16"/>
-      </w:rPr>
-      <w:t>&gt;</w:t>
+      <w:t>30-10-2012</w:t>
     </w:r>
   </w:p>
   <w:p>
@@ -2260,6 +2941,7 @@
         <w:top w:val="none" w:sz="0" w:space="0" w:color="auto"/>
       </w:pBdr>
       <w:ind w:right="-782"/>
+      <w:jc w:val="center"/>
       <w:rPr>
         <w:i/>
         <w:iCs/>
@@ -2378,7 +3060,7 @@
         <w:szCs w:val="16"/>
         <w:lang w:val="en-US"/>
       </w:rPr>
-      <w:t>1</w:t>
+      <w:t>2</w:t>
     </w:r>
     <w:r>
       <w:rPr>
@@ -2395,8 +3077,8 @@
 </file>
 
 <file path=word/footnotes.xml><?xml version="1.0" encoding="utf-8"?>
-<w:footnotes xmlns:ve="http://schemas.openxmlformats.org/markup-compatibility/2006" xmlns:o="urn:schemas-microsoft-com:office:office" xmlns:r="http://schemas.openxmlformats.org/officeDocument/2006/relationships" xmlns:m="http://schemas.openxmlformats.org/officeDocument/2006/math" xmlns:v="urn:schemas-microsoft-com:vml" xmlns:wp="http://schemas.openxmlformats.org/drawingml/2006/wordprocessingDrawing" xmlns:w10="urn:schemas-microsoft-com:office:word" xmlns:w="http://schemas.openxmlformats.org/wordprocessingml/2006/main" xmlns:wne="http://schemas.microsoft.com/office/word/2006/wordml">
-  <w:footnote w:type="separator" w:id="0">
+<w:footnotes xmlns:wpc="http://schemas.microsoft.com/office/word/2010/wordprocessingCanvas" xmlns:mc="http://schemas.openxmlformats.org/markup-compatibility/2006" xmlns:o="urn:schemas-microsoft-com:office:office" xmlns:r="http://schemas.openxmlformats.org/officeDocument/2006/relationships" xmlns:m="http://schemas.openxmlformats.org/officeDocument/2006/math" xmlns:v="urn:schemas-microsoft-com:vml" xmlns:wp14="http://schemas.microsoft.com/office/word/2010/wordprocessingDrawing" xmlns:wp="http://schemas.openxmlformats.org/drawingml/2006/wordprocessingDrawing" xmlns:w10="urn:schemas-microsoft-com:office:word" xmlns:w="http://schemas.openxmlformats.org/wordprocessingml/2006/main" xmlns:w14="http://schemas.microsoft.com/office/word/2010/wordml" xmlns:wpg="http://schemas.microsoft.com/office/word/2010/wordprocessingGroup" xmlns:wpi="http://schemas.microsoft.com/office/word/2010/wordprocessingInk" xmlns:wne="http://schemas.microsoft.com/office/word/2006/wordml" xmlns:wps="http://schemas.microsoft.com/office/word/2010/wordprocessingShape" mc:Ignorable="w14 wp14">
+  <w:footnote w:type="separator" w:id="-1">
     <w:p>
       <w:pPr>
         <w:spacing w:before="0" w:after="0"/>
@@ -2406,7 +3088,7 @@
       </w:r>
     </w:p>
   </w:footnote>
-  <w:footnote w:type="continuationSeparator" w:id="1">
+  <w:footnote w:type="continuationSeparator" w:id="0">
     <w:p>
       <w:pPr>
         <w:spacing w:before="0" w:after="0"/>
@@ -2420,7 +3102,7 @@
 </file>
 
 <file path=word/header1.xml><?xml version="1.0" encoding="utf-8"?>
-<w:hdr xmlns:ve="http://schemas.openxmlformats.org/markup-compatibility/2006" xmlns:o="urn:schemas-microsoft-com:office:office" xmlns:r="http://schemas.openxmlformats.org/officeDocument/2006/relationships" xmlns:m="http://schemas.openxmlformats.org/officeDocument/2006/math" xmlns:v="urn:schemas-microsoft-com:vml" xmlns:wp="http://schemas.openxmlformats.org/drawingml/2006/wordprocessingDrawing" xmlns:w10="urn:schemas-microsoft-com:office:word" xmlns:w="http://schemas.openxmlformats.org/wordprocessingml/2006/main" xmlns:wne="http://schemas.microsoft.com/office/word/2006/wordml">
+<w:hdr xmlns:wpc="http://schemas.microsoft.com/office/word/2010/wordprocessingCanvas" xmlns:mc="http://schemas.openxmlformats.org/markup-compatibility/2006" xmlns:o="urn:schemas-microsoft-com:office:office" xmlns:r="http://schemas.openxmlformats.org/officeDocument/2006/relationships" xmlns:m="http://schemas.openxmlformats.org/officeDocument/2006/math" xmlns:v="urn:schemas-microsoft-com:vml" xmlns:wp14="http://schemas.microsoft.com/office/word/2010/wordprocessingDrawing" xmlns:wp="http://schemas.openxmlformats.org/drawingml/2006/wordprocessingDrawing" xmlns:w10="urn:schemas-microsoft-com:office:word" xmlns:w="http://schemas.openxmlformats.org/wordprocessingml/2006/main" xmlns:w14="http://schemas.microsoft.com/office/word/2010/wordml" xmlns:wpg="http://schemas.microsoft.com/office/word/2010/wordprocessingGroup" xmlns:wpi="http://schemas.microsoft.com/office/word/2010/wordprocessingInk" xmlns:wne="http://schemas.microsoft.com/office/word/2006/wordml" xmlns:wps="http://schemas.microsoft.com/office/word/2010/wordprocessingShape" mc:Ignorable="w14 wp14">
   <w:p>
     <w:pPr>
       <w:pStyle w:val="Header"/>
@@ -2431,7 +3113,7 @@
 </file>
 
 <file path=word/numbering.xml><?xml version="1.0" encoding="utf-8"?>
-<w:numbering xmlns:ve="http://schemas.openxmlformats.org/markup-compatibility/2006" xmlns:o="urn:schemas-microsoft-com:office:office" xmlns:r="http://schemas.openxmlformats.org/officeDocument/2006/relationships" xmlns:m="http://schemas.openxmlformats.org/officeDocument/2006/math" xmlns:v="urn:schemas-microsoft-com:vml" xmlns:wp="http://schemas.openxmlformats.org/drawingml/2006/wordprocessingDrawing" xmlns:w10="urn:schemas-microsoft-com:office:word" xmlns:w="http://schemas.openxmlformats.org/wordprocessingml/2006/main" xmlns:wne="http://schemas.microsoft.com/office/word/2006/wordml">
+<w:numbering xmlns:wpc="http://schemas.microsoft.com/office/word/2010/wordprocessingCanvas" xmlns:mc="http://schemas.openxmlformats.org/markup-compatibility/2006" xmlns:o="urn:schemas-microsoft-com:office:office" xmlns:r="http://schemas.openxmlformats.org/officeDocument/2006/relationships" xmlns:m="http://schemas.openxmlformats.org/officeDocument/2006/math" xmlns:v="urn:schemas-microsoft-com:vml" xmlns:wp14="http://schemas.microsoft.com/office/word/2010/wordprocessingDrawing" xmlns:wp="http://schemas.openxmlformats.org/drawingml/2006/wordprocessingDrawing" xmlns:w10="urn:schemas-microsoft-com:office:word" xmlns:w="http://schemas.openxmlformats.org/wordprocessingml/2006/main" xmlns:w14="http://schemas.microsoft.com/office/word/2010/wordml" xmlns:wpg="http://schemas.microsoft.com/office/word/2010/wordprocessingGroup" xmlns:wpi="http://schemas.microsoft.com/office/word/2010/wordprocessingInk" xmlns:wne="http://schemas.microsoft.com/office/word/2006/wordml" xmlns:wps="http://schemas.microsoft.com/office/word/2010/wordprocessingShape" mc:Ignorable="w14 wp14">
   <w:abstractNum w:abstractNumId="0">
     <w:nsid w:val="FFFFFF7C"/>
     <w:multiLevelType w:val="singleLevel"/>
@@ -5362,7 +6044,7 @@
 </file>
 
 <file path=word/styles.xml><?xml version="1.0" encoding="utf-8"?>
-<w:styles xmlns:r="http://schemas.openxmlformats.org/officeDocument/2006/relationships" xmlns:w="http://schemas.openxmlformats.org/wordprocessingml/2006/main">
+<w:styles xmlns:mc="http://schemas.openxmlformats.org/markup-compatibility/2006" xmlns:r="http://schemas.openxmlformats.org/officeDocument/2006/relationships" xmlns:w="http://schemas.openxmlformats.org/wordprocessingml/2006/main" xmlns:w14="http://schemas.microsoft.com/office/word/2010/wordml" mc:Ignorable="w14">
   <w:docDefaults>
     <w:rPrDefault>
       <w:rPr>
@@ -5704,7 +6386,6 @@
     <w:uiPriority w:val="99"/>
     <w:semiHidden/>
     <w:unhideWhenUsed/>
-    <w:qFormat/>
     <w:tblPr>
       <w:tblInd w:w="0" w:type="dxa"/>
       <w:tblCellMar>
@@ -12331,6 +13012,212 @@
       <w:rFonts w:cs="Arial"/>
       <w:szCs w:val="51"/>
     </w:rPr>
+  </w:style>
+</w:styles>
+</file>
+
+<file path=word/stylesWithEffects.xml><?xml version="1.0" encoding="utf-8"?>
+<w:styles xmlns:wpc="http://schemas.microsoft.com/office/word/2010/wordprocessingCanvas" xmlns:mc="http://schemas.openxmlformats.org/markup-compatibility/2006" xmlns:o="urn:schemas-microsoft-com:office:office" xmlns:r="http://schemas.openxmlformats.org/officeDocument/2006/relationships" xmlns:m="http://schemas.openxmlformats.org/officeDocument/2006/math" xmlns:v="urn:schemas-microsoft-com:vml" xmlns:wp14="http://schemas.microsoft.com/office/word/2010/wordprocessingDrawing" xmlns:wp="http://schemas.openxmlformats.org/drawingml/2006/wordprocessingDrawing" xmlns:w10="urn:schemas-microsoft-com:office:word" xmlns:w="http://schemas.openxmlformats.org/wordprocessingml/2006/main" xmlns:w14="http://schemas.microsoft.com/office/word/2010/wordml" xmlns:wpg="http://schemas.microsoft.com/office/word/2010/wordprocessingGroup" xmlns:wpi="http://schemas.microsoft.com/office/word/2010/wordprocessingInk" xmlns:wne="http://schemas.microsoft.com/office/word/2006/wordml" xmlns:wps="http://schemas.microsoft.com/office/word/2010/wordprocessingShape" mc:Ignorable="w14 wp14">
+  <w:docDefaults>
+    <w:rPrDefault>
+      <w:rPr>
+        <w:rFonts w:asciiTheme="minorHAnsi" w:eastAsiaTheme="minorEastAsia" w:hAnsiTheme="minorHAnsi" w:cstheme="minorBidi"/>
+        <w:sz w:val="22"/>
+        <w:szCs w:val="22"/>
+        <w:lang w:val="en-US" w:eastAsia="en-US" w:bidi="ar-SA"/>
+      </w:rPr>
+    </w:rPrDefault>
+    <w:pPrDefault>
+      <w:pPr>
+        <w:spacing w:after="200" w:line="276" w:lineRule="auto"/>
+      </w:pPr>
+    </w:pPrDefault>
+  </w:docDefaults>
+  <w:latentStyles w:defLockedState="0" w:defUIPriority="99" w:defSemiHidden="1" w:defUnhideWhenUsed="1" w:defQFormat="0" w:count="267">
+    <w:lsdException w:name="Normal" w:semiHidden="0" w:uiPriority="0" w:unhideWhenUsed="0" w:qFormat="1"/>
+    <w:lsdException w:name="heading 1" w:semiHidden="0" w:uiPriority="9" w:unhideWhenUsed="0" w:qFormat="1"/>
+    <w:lsdException w:name="heading 2" w:uiPriority="9" w:qFormat="1"/>
+    <w:lsdException w:name="heading 3" w:uiPriority="9" w:qFormat="1"/>
+    <w:lsdException w:name="heading 4" w:uiPriority="9" w:qFormat="1"/>
+    <w:lsdException w:name="heading 5" w:uiPriority="9" w:qFormat="1"/>
+    <w:lsdException w:name="heading 6" w:uiPriority="9" w:qFormat="1"/>
+    <w:lsdException w:name="heading 7" w:uiPriority="9" w:qFormat="1"/>
+    <w:lsdException w:name="heading 8" w:uiPriority="9" w:qFormat="1"/>
+    <w:lsdException w:name="heading 9" w:uiPriority="9" w:qFormat="1"/>
+    <w:lsdException w:name="toc 1" w:uiPriority="39"/>
+    <w:lsdException w:name="toc 2" w:uiPriority="39"/>
+    <w:lsdException w:name="toc 3" w:uiPriority="39"/>
+    <w:lsdException w:name="toc 4" w:uiPriority="39"/>
+    <w:lsdException w:name="toc 5" w:uiPriority="39"/>
+    <w:lsdException w:name="toc 6" w:uiPriority="39"/>
+    <w:lsdException w:name="toc 7" w:uiPriority="39"/>
+    <w:lsdException w:name="toc 8" w:uiPriority="39"/>
+    <w:lsdException w:name="toc 9" w:uiPriority="39"/>
+    <w:lsdException w:name="caption" w:uiPriority="35" w:qFormat="1"/>
+    <w:lsdException w:name="Title" w:semiHidden="0" w:uiPriority="10" w:unhideWhenUsed="0" w:qFormat="1"/>
+    <w:lsdException w:name="Default Paragraph Font" w:uiPriority="1"/>
+    <w:lsdException w:name="Subtitle" w:semiHidden="0" w:uiPriority="11" w:unhideWhenUsed="0" w:qFormat="1"/>
+    <w:lsdException w:name="Strong" w:semiHidden="0" w:uiPriority="22" w:unhideWhenUsed="0" w:qFormat="1"/>
+    <w:lsdException w:name="Emphasis" w:semiHidden="0" w:uiPriority="20" w:unhideWhenUsed="0" w:qFormat="1"/>
+    <w:lsdException w:name="Table Grid" w:semiHidden="0" w:uiPriority="59" w:unhideWhenUsed="0"/>
+    <w:lsdException w:name="Placeholder Text" w:unhideWhenUsed="0"/>
+    <w:lsdException w:name="No Spacing" w:semiHidden="0" w:uiPriority="1" w:unhideWhenUsed="0" w:qFormat="1"/>
+    <w:lsdException w:name="Light Shading" w:semiHidden="0" w:uiPriority="60" w:unhideWhenUsed="0"/>
+    <w:lsdException w:name="Light List" w:semiHidden="0" w:uiPriority="61" w:unhideWhenUsed="0"/>
+    <w:lsdException w:name="Light Grid" w:semiHidden="0" w:uiPriority="62" w:unhideWhenUsed="0"/>
+    <w:lsdException w:name="Medium Shading 1" w:semiHidden="0" w:uiPriority="63" w:unhideWhenUsed="0"/>
+    <w:lsdException w:name="Medium Shading 2" w:semiHidden="0" w:uiPriority="64" w:unhideWhenUsed="0"/>
+    <w:lsdException w:name="Medium List 1" w:semiHidden="0" w:uiPriority="65" w:unhideWhenUsed="0"/>
+    <w:lsdException w:name="Medium List 2" w:semiHidden="0" w:uiPriority="66" w:unhideWhenUsed="0"/>
+    <w:lsdException w:name="Medium Grid 1" w:semiHidden="0" w:uiPriority="67" w:unhideWhenUsed="0"/>
+    <w:lsdException w:name="Medium Grid 2" w:semiHidden="0" w:uiPriority="68" w:unhideWhenUsed="0"/>
+    <w:lsdException w:name="Medium Grid 3" w:semiHidden="0" w:uiPriority="69" w:unhideWhenUsed="0"/>
+    <w:lsdException w:name="Dark List" w:semiHidden="0" w:uiPriority="70" w:unhideWhenUsed="0"/>
+    <w:lsdException w:name="Colorful Shading" w:semiHidden="0" w:uiPriority="71" w:unhideWhenUsed="0"/>
+    <w:lsdException w:name="Colorful List" w:semiHidden="0" w:uiPriority="72" w:unhideWhenUsed="0"/>
+    <w:lsdException w:name="Colorful Grid" w:semiHidden="0" w:uiPriority="73" w:unhideWhenUsed="0"/>
+    <w:lsdException w:name="Light Shading Accent 1" w:semiHidden="0" w:uiPriority="60" w:unhideWhenUsed="0"/>
+    <w:lsdException w:name="Light List Accent 1" w:semiHidden="0" w:uiPriority="61" w:unhideWhenUsed="0"/>
+    <w:lsdException w:name="Light Grid Accent 1" w:semiHidden="0" w:uiPriority="62" w:unhideWhenUsed="0"/>
+    <w:lsdException w:name="Medium Shading 1 Accent 1" w:semiHidden="0" w:uiPriority="63" w:unhideWhenUsed="0"/>
+    <w:lsdException w:name="Medium Shading 2 Accent 1" w:semiHidden="0" w:uiPriority="64" w:unhideWhenUsed="0"/>
+    <w:lsdException w:name="Medium List 1 Accent 1" w:semiHidden="0" w:uiPriority="65" w:unhideWhenUsed="0"/>
+    <w:lsdException w:name="Revision" w:unhideWhenUsed="0"/>
+    <w:lsdException w:name="List Paragraph" w:semiHidden="0" w:uiPriority="34" w:unhideWhenUsed="0" w:qFormat="1"/>
+    <w:lsdException w:name="Quote" w:semiHidden="0" w:uiPriority="29" w:unhideWhenUsed="0" w:qFormat="1"/>
+    <w:lsdException w:name="Intense Quote" w:semiHidden="0" w:uiPriority="30" w:unhideWhenUsed="0" w:qFormat="1"/>
+    <w:lsdException w:name="Medium List 2 Accent 1" w:semiHidden="0" w:uiPriority="66" w:unhideWhenUsed="0"/>
+    <w:lsdException w:name="Medium Grid 1 Accent 1" w:semiHidden="0" w:uiPriority="67" w:unhideWhenUsed="0"/>
+    <w:lsdException w:name="Medium Grid 2 Accent 1" w:semiHidden="0" w:uiPriority="68" w:unhideWhenUsed="0"/>
+    <w:lsdException w:name="Medium Grid 3 Accent 1" w:semiHidden="0" w:uiPriority="69" w:unhideWhenUsed="0"/>
+    <w:lsdException w:name="Dark List Accent 1" w:semiHidden="0" w:uiPriority="70" w:unhideWhenUsed="0"/>
+    <w:lsdException w:name="Colorful Shading Accent 1" w:semiHidden="0" w:uiPriority="71" w:unhideWhenUsed="0"/>
+    <w:lsdException w:name="Colorful List Accent 1" w:semiHidden="0" w:uiPriority="72" w:unhideWhenUsed="0"/>
+    <w:lsdException w:name="Colorful Grid Accent 1" w:semiHidden="0" w:uiPriority="73" w:unhideWhenUsed="0"/>
+    <w:lsdException w:name="Light Shading Accent 2" w:semiHidden="0" w:uiPriority="60" w:unhideWhenUsed="0"/>
+    <w:lsdException w:name="Light List Accent 2" w:semiHidden="0" w:uiPriority="61" w:unhideWhenUsed="0"/>
+    <w:lsdException w:name="Light Grid Accent 2" w:semiHidden="0" w:uiPriority="62" w:unhideWhenUsed="0"/>
+    <w:lsdException w:name="Medium Shading 1 Accent 2" w:semiHidden="0" w:uiPriority="63" w:unhideWhenUsed="0"/>
+    <w:lsdException w:name="Medium Shading 2 Accent 2" w:semiHidden="0" w:uiPriority="64" w:unhideWhenUsed="0"/>
+    <w:lsdException w:name="Medium List 1 Accent 2" w:semiHidden="0" w:uiPriority="65" w:unhideWhenUsed="0"/>
+    <w:lsdException w:name="Medium List 2 Accent 2" w:semiHidden="0" w:uiPriority="66" w:unhideWhenUsed="0"/>
+    <w:lsdException w:name="Medium Grid 1 Accent 2" w:semiHidden="0" w:uiPriority="67" w:unhideWhenUsed="0"/>
+    <w:lsdException w:name="Medium Grid 2 Accent 2" w:semiHidden="0" w:uiPriority="68" w:unhideWhenUsed="0"/>
+    <w:lsdException w:name="Medium Grid 3 Accent 2" w:semiHidden="0" w:uiPriority="69" w:unhideWhenUsed="0"/>
+    <w:lsdException w:name="Dark List Accent 2" w:semiHidden="0" w:uiPriority="70" w:unhideWhenUsed="0"/>
+    <w:lsdException w:name="Colorful Shading Accent 2" w:semiHidden="0" w:uiPriority="71" w:unhideWhenUsed="0"/>
+    <w:lsdException w:name="Colorful List Accent 2" w:semiHidden="0" w:uiPriority="72" w:unhideWhenUsed="0"/>
+    <w:lsdException w:name="Colorful Grid Accent 2" w:semiHidden="0" w:uiPriority="73" w:unhideWhenUsed="0"/>
+    <w:lsdException w:name="Light Shading Accent 3" w:semiHidden="0" w:uiPriority="60" w:unhideWhenUsed="0"/>
+    <w:lsdException w:name="Light List Accent 3" w:semiHidden="0" w:uiPriority="61" w:unhideWhenUsed="0"/>
+    <w:lsdException w:name="Light Grid Accent 3" w:semiHidden="0" w:uiPriority="62" w:unhideWhenUsed="0"/>
+    <w:lsdException w:name="Medium Shading 1 Accent 3" w:semiHidden="0" w:uiPriority="63" w:unhideWhenUsed="0"/>
+    <w:lsdException w:name="Medium Shading 2 Accent 3" w:semiHidden="0" w:uiPriority="64" w:unhideWhenUsed="0"/>
+    <w:lsdException w:name="Medium List 1 Accent 3" w:semiHidden="0" w:uiPriority="65" w:unhideWhenUsed="0"/>
+    <w:lsdException w:name="Medium List 2 Accent 3" w:semiHidden="0" w:uiPriority="66" w:unhideWhenUsed="0"/>
+    <w:lsdException w:name="Medium Grid 1 Accent 3" w:semiHidden="0" w:uiPriority="67" w:unhideWhenUsed="0"/>
+    <w:lsdException w:name="Medium Grid 2 Accent 3" w:semiHidden="0" w:uiPriority="68" w:unhideWhenUsed="0"/>
+    <w:lsdException w:name="Medium Grid 3 Accent 3" w:semiHidden="0" w:uiPriority="69" w:unhideWhenUsed="0"/>
+    <w:lsdException w:name="Dark List Accent 3" w:semiHidden="0" w:uiPriority="70" w:unhideWhenUsed="0"/>
+    <w:lsdException w:name="Colorful Shading Accent 3" w:semiHidden="0" w:uiPriority="71" w:unhideWhenUsed="0"/>
+    <w:lsdException w:name="Colorful List Accent 3" w:semiHidden="0" w:uiPriority="72" w:unhideWhenUsed="0"/>
+    <w:lsdException w:name="Colorful Grid Accent 3" w:semiHidden="0" w:uiPriority="73" w:unhideWhenUsed="0"/>
+    <w:lsdException w:name="Light Shading Accent 4" w:semiHidden="0" w:uiPriority="60" w:unhideWhenUsed="0"/>
+    <w:lsdException w:name="Light List Accent 4" w:semiHidden="0" w:uiPriority="61" w:unhideWhenUsed="0"/>
+    <w:lsdException w:name="Light Grid Accent 4" w:semiHidden="0" w:uiPriority="62" w:unhideWhenUsed="0"/>
+    <w:lsdException w:name="Medium Shading 1 Accent 4" w:semiHidden="0" w:uiPriority="63" w:unhideWhenUsed="0"/>
+    <w:lsdException w:name="Medium Shading 2 Accent 4" w:semiHidden="0" w:uiPriority="64" w:unhideWhenUsed="0"/>
+    <w:lsdException w:name="Medium List 1 Accent 4" w:semiHidden="0" w:uiPriority="65" w:unhideWhenUsed="0"/>
+    <w:lsdException w:name="Medium List 2 Accent 4" w:semiHidden="0" w:uiPriority="66" w:unhideWhenUsed="0"/>
+    <w:lsdException w:name="Medium Grid 1 Accent 4" w:semiHidden="0" w:uiPriority="67" w:unhideWhenUsed="0"/>
+    <w:lsdException w:name="Medium Grid 2 Accent 4" w:semiHidden="0" w:uiPriority="68" w:unhideWhenUsed="0"/>
+    <w:lsdException w:name="Medium Grid 3 Accent 4" w:semiHidden="0" w:uiPriority="69" w:unhideWhenUsed="0"/>
+    <w:lsdException w:name="Dark List Accent 4" w:semiHidden="0" w:uiPriority="70" w:unhideWhenUsed="0"/>
+    <w:lsdException w:name="Colorful Shading Accent 4" w:semiHidden="0" w:uiPriority="71" w:unhideWhenUsed="0"/>
+    <w:lsdException w:name="Colorful List Accent 4" w:semiHidden="0" w:uiPriority="72" w:unhideWhenUsed="0"/>
+    <w:lsdException w:name="Colorful Grid Accent 4" w:semiHidden="0" w:uiPriority="73" w:unhideWhenUsed="0"/>
+    <w:lsdException w:name="Light Shading Accent 5" w:semiHidden="0" w:uiPriority="60" w:unhideWhenUsed="0"/>
+    <w:lsdException w:name="Light List Accent 5" w:semiHidden="0" w:uiPriority="61" w:unhideWhenUsed="0"/>
+    <w:lsdException w:name="Light Grid Accent 5" w:semiHidden="0" w:uiPriority="62" w:unhideWhenUsed="0"/>
+    <w:lsdException w:name="Medium Shading 1 Accent 5" w:semiHidden="0" w:uiPriority="63" w:unhideWhenUsed="0"/>
+    <w:lsdException w:name="Medium Shading 2 Accent 5" w:semiHidden="0" w:uiPriority="64" w:unhideWhenUsed="0"/>
+    <w:lsdException w:name="Medium List 1 Accent 5" w:semiHidden="0" w:uiPriority="65" w:unhideWhenUsed="0"/>
+    <w:lsdException w:name="Medium List 2 Accent 5" w:semiHidden="0" w:uiPriority="66" w:unhideWhenUsed="0"/>
+    <w:lsdException w:name="Medium Grid 1 Accent 5" w:semiHidden="0" w:uiPriority="67" w:unhideWhenUsed="0"/>
+    <w:lsdException w:name="Medium Grid 2 Accent 5" w:semiHidden="0" w:uiPriority="68" w:unhideWhenUsed="0"/>
+    <w:lsdException w:name="Medium Grid 3 Accent 5" w:semiHidden="0" w:uiPriority="69" w:unhideWhenUsed="0"/>
+    <w:lsdException w:name="Dark List Accent 5" w:semiHidden="0" w:uiPriority="70" w:unhideWhenUsed="0"/>
+    <w:lsdException w:name="Colorful Shading Accent 5" w:semiHidden="0" w:uiPriority="71" w:unhideWhenUsed="0"/>
+    <w:lsdException w:name="Colorful List Accent 5" w:semiHidden="0" w:uiPriority="72" w:unhideWhenUsed="0"/>
+    <w:lsdException w:name="Colorful Grid Accent 5" w:semiHidden="0" w:uiPriority="73" w:unhideWhenUsed="0"/>
+    <w:lsdException w:name="Light Shading Accent 6" w:semiHidden="0" w:uiPriority="60" w:unhideWhenUsed="0"/>
+    <w:lsdException w:name="Light List Accent 6" w:semiHidden="0" w:uiPriority="61" w:unhideWhenUsed="0"/>
+    <w:lsdException w:name="Light Grid Accent 6" w:semiHidden="0" w:uiPriority="62" w:unhideWhenUsed="0"/>
+    <w:lsdException w:name="Medium Shading 1 Accent 6" w:semiHidden="0" w:uiPriority="63" w:unhideWhenUsed="0"/>
+    <w:lsdException w:name="Medium Shading 2 Accent 6" w:semiHidden="0" w:uiPriority="64" w:unhideWhenUsed="0"/>
+    <w:lsdException w:name="Medium List 1 Accent 6" w:semiHidden="0" w:uiPriority="65" w:unhideWhenUsed="0"/>
+    <w:lsdException w:name="Medium List 2 Accent 6" w:semiHidden="0" w:uiPriority="66" w:unhideWhenUsed="0"/>
+    <w:lsdException w:name="Medium Grid 1 Accent 6" w:semiHidden="0" w:uiPriority="67" w:unhideWhenUsed="0"/>
+    <w:lsdException w:name="Medium Grid 2 Accent 6" w:semiHidden="0" w:uiPriority="68" w:unhideWhenUsed="0"/>
+    <w:lsdException w:name="Medium Grid 3 Accent 6" w:semiHidden="0" w:uiPriority="69" w:unhideWhenUsed="0"/>
+    <w:lsdException w:name="Dark List Accent 6" w:semiHidden="0" w:uiPriority="70" w:unhideWhenUsed="0"/>
+    <w:lsdException w:name="Colorful Shading Accent 6" w:semiHidden="0" w:uiPriority="71" w:unhideWhenUsed="0"/>
+    <w:lsdException w:name="Colorful List Accent 6" w:semiHidden="0" w:uiPriority="72" w:unhideWhenUsed="0"/>
+    <w:lsdException w:name="Colorful Grid Accent 6" w:semiHidden="0" w:uiPriority="73" w:unhideWhenUsed="0"/>
+    <w:lsdException w:name="Subtle Emphasis" w:semiHidden="0" w:uiPriority="19" w:unhideWhenUsed="0" w:qFormat="1"/>
+    <w:lsdException w:name="Intense Emphasis" w:semiHidden="0" w:uiPriority="21" w:unhideWhenUsed="0" w:qFormat="1"/>
+    <w:lsdException w:name="Subtle Reference" w:semiHidden="0" w:uiPriority="31" w:unhideWhenUsed="0" w:qFormat="1"/>
+    <w:lsdException w:name="Intense Reference" w:semiHidden="0" w:uiPriority="32" w:unhideWhenUsed="0" w:qFormat="1"/>
+    <w:lsdException w:name="Book Title" w:semiHidden="0" w:uiPriority="33" w:unhideWhenUsed="0" w:qFormat="1"/>
+    <w:lsdException w:name="Bibliography" w:uiPriority="37"/>
+    <w:lsdException w:name="TOC Heading" w:uiPriority="39" w:qFormat="1"/>
+  </w:latentStyles>
+  <w:style w:type="paragraph" w:default="1" w:styleId="Normal">
+    <w:name w:val="Normal"/>
+    <w:qFormat/>
+  </w:style>
+  <w:style w:type="character" w:default="1" w:styleId="DefaultParagraphFont">
+    <w:name w:val="Default Paragraph Font"/>
+    <w:uiPriority w:val="1"/>
+    <w:semiHidden/>
+    <w:unhideWhenUsed/>
+  </w:style>
+  <w:style w:type="table" w:default="1" w:styleId="TableNormal">
+    <w:name w:val="Normal Table"/>
+    <w:uiPriority w:val="99"/>
+    <w:semiHidden/>
+    <w:unhideWhenUsed/>
+    <w:tblPr>
+      <w:tblInd w:w="0" w:type="dxa"/>
+      <w:tblCellMar>
+        <w:top w:w="0" w:type="dxa"/>
+        <w:left w:w="108" w:type="dxa"/>
+        <w:bottom w:w="0" w:type="dxa"/>
+        <w:right w:w="108" w:type="dxa"/>
+      </w:tblCellMar>
+    </w:tblPr>
+  </w:style>
+  <w:style w:type="numbering" w:default="1" w:styleId="NoList">
+    <w:name w:val="No List"/>
+    <w:uiPriority w:val="99"/>
+    <w:semiHidden/>
+    <w:unhideWhenUsed/>
+  </w:style>
+  <w:style w:type="numbering" w:customStyle="1" w:styleId="AcceptAcknowl1">
+    <w:name w:val="111111"/>
+    <w:pPr>
+      <w:numPr>
+        <w:numId w:val="4"/>
+      </w:numPr>
+    </w:pPr>
+  </w:style>
+  <w:style w:type="numbering" w:customStyle="1" w:styleId="FooterChar">
+    <w:name w:val="1ai"/>
+    <w:pPr>
+      <w:numPr>
+        <w:numId w:val="5"/>
+      </w:numPr>
+    </w:pPr>
   </w:style>
 </w:styles>
 </file>

</xml_diff>

<commit_message>
Risk Log updated and added separate doc.
</commit_message>
<xml_diff>
--- a/misc/Project Issues Register.docx
+++ b/misc/Project Issues Register.docx
@@ -18,14 +18,16 @@
         <w:t>Issues Register as at &lt;</w:t>
       </w:r>
       <w:r>
-        <w:t>20</w:t>
+        <w:t>19</w:t>
       </w:r>
       <w:r>
         <w:t>-</w:t>
       </w:r>
       <w:r>
-        <w:t>10</w:t>
+        <w:t>11</w:t>
       </w:r>
+      <w:bookmarkStart w:id="0" w:name="_GoBack"/>
+      <w:bookmarkEnd w:id="0"/>
       <w:r>
         <w:t>-</w:t>
       </w:r>
@@ -967,8 +969,6 @@
               </w:rPr>
               <w:t>.</w:t>
             </w:r>
-            <w:bookmarkStart w:id="0" w:name="_GoBack"/>
-            <w:bookmarkEnd w:id="0"/>
           </w:p>
         </w:tc>
         <w:tc>

</xml_diff>